<commit_message>
environment now contain generated food and obstacle
</commit_message>
<xml_diff>
--- a/Proposal/Formal Proposal - wzhu10 - znan - xding3.docx
+++ b/Proposal/Formal Proposal - wzhu10 - znan - xding3.docx
@@ -1,6 +1,6 @@
 
 <file path=word/document.xml><?xml version="1.0" encoding="utf-8"?>
-<w:document xmlns:wpc="http://schemas.microsoft.com/office/word/2010/wordprocessingCanvas" xmlns:cx="http://schemas.microsoft.com/office/drawing/2014/chartex" xmlns:cx1="http://schemas.microsoft.com/office/drawing/2015/9/8/chartex" xmlns:cx2="http://schemas.microsoft.com/office/drawing/2015/10/21/chartex" xmlns:cx3="http://schemas.microsoft.com/office/drawing/2016/5/9/chartex" xmlns:cx4="http://schemas.microsoft.com/office/drawing/2016/5/10/chartex" xmlns:cx5="http://schemas.microsoft.com/office/drawing/2016/5/11/chartex" xmlns:mc="http://schemas.openxmlformats.org/markup-compatibility/2006" xmlns:o="urn:schemas-microsoft-com:office:office" xmlns:r="http://schemas.openxmlformats.org/officeDocument/2006/relationships" xmlns:m="http://schemas.openxmlformats.org/officeDocument/2006/math" xmlns:v="urn:schemas-microsoft-com:vml" xmlns:wp14="http://schemas.microsoft.com/office/word/2010/wordprocessingDrawing" xmlns:wp="http://schemas.openxmlformats.org/drawingml/2006/wordprocessingDrawing" xmlns:w10="urn:schemas-microsoft-com:office:word" xmlns:w="http://schemas.openxmlformats.org/wordprocessingml/2006/main" xmlns:w14="http://schemas.microsoft.com/office/word/2010/wordml" xmlns:w15="http://schemas.microsoft.com/office/word/2012/wordml" xmlns:w16se="http://schemas.microsoft.com/office/word/2015/wordml/symex" xmlns:wpg="http://schemas.microsoft.com/office/word/2010/wordprocessingGroup" xmlns:wpi="http://schemas.microsoft.com/office/word/2010/wordprocessingInk" xmlns:wne="http://schemas.microsoft.com/office/word/2006/wordml" xmlns:wps="http://schemas.microsoft.com/office/word/2010/wordprocessingShape" mc:Ignorable="w14 w15 w16se wp14">
+<w:document xmlns:wpc="http://schemas.microsoft.com/office/word/2010/wordprocessingCanvas" xmlns:mo="http://schemas.microsoft.com/office/mac/office/2008/main" xmlns:mc="http://schemas.openxmlformats.org/markup-compatibility/2006" xmlns:mv="urn:schemas-microsoft-com:mac:vml" xmlns:o="urn:schemas-microsoft-com:office:office" xmlns:r="http://schemas.openxmlformats.org/officeDocument/2006/relationships" xmlns:m="http://schemas.openxmlformats.org/officeDocument/2006/math" xmlns:v="urn:schemas-microsoft-com:vml" xmlns:wp14="http://schemas.microsoft.com/office/word/2010/wordprocessingDrawing" xmlns:wp="http://schemas.openxmlformats.org/drawingml/2006/wordprocessingDrawing" xmlns:w10="urn:schemas-microsoft-com:office:word" xmlns:w="http://schemas.openxmlformats.org/wordprocessingml/2006/main" xmlns:w14="http://schemas.microsoft.com/office/word/2010/wordml" xmlns:w15="http://schemas.microsoft.com/office/word/2012/wordml" xmlns:wpg="http://schemas.microsoft.com/office/word/2010/wordprocessingGroup" xmlns:wpi="http://schemas.microsoft.com/office/word/2010/wordprocessingInk" xmlns:wne="http://schemas.microsoft.com/office/word/2006/wordml" xmlns:wps="http://schemas.microsoft.com/office/word/2010/wordprocessingShape" mc:Ignorable="w14 w15 wp14">
   <w:body>
     <w:p>
       <w:pPr>
@@ -52,8 +52,21 @@
           <w:rFonts w:ascii="Times" w:hAnsi="Times"/>
         </w:rPr>
       </w:pPr>
-      <w:r>
-        <w:t>Zifan Nan, Wenxuan Zhu, Xiangqing Ding</w:t>
+      <w:proofErr w:type="spellStart"/>
+      <w:r>
+        <w:t>Zifan</w:t>
+      </w:r>
+      <w:proofErr w:type="spellEnd"/>
+      <w:r>
+        <w:t xml:space="preserve"> Nan, Wenxuan Zhu, </w:t>
+      </w:r>
+      <w:proofErr w:type="spellStart"/>
+      <w:r>
+        <w:t>Xiangqing</w:t>
+      </w:r>
+      <w:proofErr w:type="spellEnd"/>
+      <w:r>
+        <w:t xml:space="preserve"> Ding</w:t>
       </w:r>
     </w:p>
     <w:p>
@@ -67,7 +80,15 @@
         <w:br/>
       </w:r>
       <w:r>
-        <w:t>{znan, wzhu10, xding3}@ncsu.edu</w:t>
+        <w:t>{</w:t>
+      </w:r>
+      <w:proofErr w:type="spellStart"/>
+      <w:r>
+        <w:t>znan</w:t>
+      </w:r>
+      <w:proofErr w:type="spellEnd"/>
+      <w:r>
+        <w:t>, wzhu10, xding3}@ncsu.edu</w:t>
       </w:r>
       <w:r>
         <w:br/>
@@ -151,6 +172,7 @@
         <w:outlineLvl w:val="0"/>
       </w:pPr>
       <w:r>
+        <w:lastRenderedPageBreak/>
         <w:t>Abstract</w:t>
       </w:r>
     </w:p>
@@ -376,10 +398,7 @@
         <w:t xml:space="preserve">basic </w:t>
       </w:r>
       <w:r>
-        <w:t>tasks for</w:t>
-      </w:r>
-      <w:r>
-        <w:t xml:space="preserve"> agents</w:t>
+        <w:t>tasks for agents</w:t>
       </w:r>
       <w:r>
         <w:t xml:space="preserve"> include</w:t>
@@ -424,10 +443,7 @@
         <w:t xml:space="preserve">: </w:t>
       </w:r>
       <w:r>
-        <w:t>fo</w:t>
-      </w:r>
-      <w:r>
-        <w:t xml:space="preserve">od sources, foragers and hive. </w:t>
+        <w:t xml:space="preserve">food sources, foragers and hive. </w:t>
       </w:r>
       <w:r>
         <w:t>For the food source, it</w:t>
@@ -484,6 +500,7 @@
         <w:t xml:space="preserve"> have attributes </w:t>
       </w:r>
       <w:r>
+        <w:lastRenderedPageBreak/>
         <w:t xml:space="preserve">like </w:t>
       </w:r>
       <w:r>
@@ -510,7 +527,7 @@
     </w:p>
     <w:p>
       <w:pPr>
-        <w:pStyle w:val="plaintext"/>
+        <w:pStyle w:val="PlainText1"/>
       </w:pPr>
       <w:r>
         <w:t>Two different modes of goals are in the game</w:t>
@@ -531,10 +548,7 @@
         <w:t>M</w:t>
       </w:r>
       <w:r>
-        <w:t>ode.</w:t>
-      </w:r>
-      <w:r>
-        <w:t xml:space="preserve"> </w:t>
+        <w:t xml:space="preserve">ode. </w:t>
       </w:r>
       <w:r>
         <w:t>In</w:t>
@@ -697,16 +711,24 @@
         </w:rPr>
         <w:t xml:space="preserve">However, this projects </w:t>
       </w:r>
+      <w:proofErr w:type="gramStart"/>
       <w:r>
         <w:rPr>
           <w:sz w:val="20"/>
         </w:rPr>
-        <w:t xml:space="preserve">is aimed at </w:t>
-      </w:r>
+        <w:t>is</w:t>
+      </w:r>
+      <w:proofErr w:type="gramEnd"/>
       <w:r>
         <w:rPr>
           <w:sz w:val="20"/>
         </w:rPr>
+        <w:t xml:space="preserve"> aimed at </w:t>
+      </w:r>
+      <w:r>
+        <w:rPr>
+          <w:sz w:val="20"/>
+        </w:rPr>
         <w:t>changing</w:t>
       </w:r>
       <w:r>
@@ -766,7 +788,7 @@
     </w:p>
     <w:p>
       <w:pPr>
-        <w:pStyle w:val="plaintext"/>
+        <w:pStyle w:val="PlainText1"/>
       </w:pPr>
       <w:r>
         <w:t>Besides, by evaluating</w:t>
@@ -936,7 +958,7 @@
     </w:p>
     <w:p>
       <w:pPr>
-        <w:pStyle w:val="plaintext"/>
+        <w:pStyle w:val="PlainText1"/>
       </w:pPr>
       <w:r>
         <w:t xml:space="preserve">In addition, there exist obstacles in the world, agents </w:t>
@@ -1005,7 +1027,7 @@
     </w:p>
     <w:p>
       <w:pPr>
-        <w:pStyle w:val="plaintext"/>
+        <w:pStyle w:val="PlainText1"/>
       </w:pPr>
       <w:r>
         <w:t xml:space="preserve">Furthermore, the types of communication </w:t>
@@ -1066,7 +1088,7 @@
     </w:p>
     <w:p>
       <w:pPr>
-        <w:pStyle w:val="plaintext"/>
+        <w:pStyle w:val="PlainText1"/>
         <w:ind w:firstLine="0"/>
       </w:pPr>
       <w:r>
@@ -1149,7 +1171,7 @@
     </w:p>
     <w:p>
       <w:pPr>
-        <w:pStyle w:val="plaintext"/>
+        <w:pStyle w:val="PlainText1"/>
         <w:ind w:firstLine="0"/>
       </w:pPr>
       <w:r>
@@ -1165,6 +1187,7 @@
         <w:t>information other agents have gath</w:t>
       </w:r>
       <w:r>
+        <w:lastRenderedPageBreak/>
         <w:t>ered. A naive approach would be to treat environme</w:t>
       </w:r>
       <w:r>
@@ -1202,7 +1225,7 @@
     </w:p>
     <w:p>
       <w:pPr>
-        <w:pStyle w:val="plaintext"/>
+        <w:pStyle w:val="PlainText1"/>
         <w:ind w:firstLine="0"/>
       </w:pPr>
       <w:r>
@@ -1243,7 +1266,7 @@
     </w:p>
     <w:p>
       <w:pPr>
-        <w:pStyle w:val="plaintext"/>
+        <w:pStyle w:val="PlainText1"/>
         <w:ind w:firstLine="0"/>
       </w:pPr>
       <w:r>
@@ -1310,7 +1333,7 @@
     </w:p>
     <w:p>
       <w:pPr>
-        <w:pStyle w:val="plaintext"/>
+        <w:pStyle w:val="PlainText1"/>
       </w:pPr>
       <w:r>
         <w:t xml:space="preserve">In the no-limit communication, all the agents share the same information storage. As the communication with limitation, each agent has its own information storage. When they </w:t>
@@ -1350,13 +1373,7 @@
         <w:t>each agent could have many states, such as searching state and collecting state mentioned above.</w:t>
       </w:r>
       <w:r>
-        <w:t xml:space="preserve"> S</w:t>
-      </w:r>
-      <w:r>
-        <w:t xml:space="preserve">witching </w:t>
-      </w:r>
-      <w:r>
-        <w:t xml:space="preserve">among different states and </w:t>
+        <w:t xml:space="preserve"> Switching among different states and </w:t>
       </w:r>
       <w:r>
         <w:t xml:space="preserve">more detail about </w:t>
@@ -1444,7 +1461,7 @@
     </w:p>
     <w:p>
       <w:pPr>
-        <w:pStyle w:val="plaintext"/>
+        <w:pStyle w:val="PlainText1"/>
       </w:pPr>
       <w:r>
         <w:t>It can be expected that with more information owned by the agents, the</w:t>
@@ -1475,29 +1492,49 @@
         <w:pStyle w:val="Text"/>
       </w:pPr>
       <w:r>
-        <w:t>The famous game engine Unity might be adopted in this project. This engine is extremely popular, and many successful commercial and indie products used it, like Assassin’s Creed and Temple Run. Unity also has nice features such as being a cross-platform software and allowing export to multiple platforms. With the popularity of Unity, there will be large amount of resources online that can help us through development, debugging and testing.</w:t>
-      </w:r>
-    </w:p>
-    <w:p>
-      <w:pPr>
-        <w:pStyle w:val="plaintext"/>
-      </w:pPr>
-      <w:r>
-        <w:t>With Unity engi</w:t>
-      </w:r>
-      <w:r>
-        <w:t xml:space="preserve">ne, various two-dimension </w:t>
-      </w:r>
-      <w:r>
-        <w:t>environments</w:t>
-      </w:r>
-      <w:r>
-        <w:t xml:space="preserve"> would be created</w:t>
-      </w:r>
-      <w:r>
-        <w:t xml:space="preserve"> using generative methods, in which we can implement and test out our algorithms. Also, in order to draw convincing conclusions, we would like to have more realistic environments with obstacles and terrains. To answer our question on whether environment plays an important role in performance of strategies, we want to have different scales of environments: small, medium and large.</w:t>
-      </w:r>
-    </w:p>
+        <w:t>We will use Unity the game engine to implement this project</w:t>
+      </w:r>
+      <w:r>
+        <w:t xml:space="preserve">. </w:t>
+      </w:r>
+      <w:r>
+        <w:t>Unity</w:t>
+      </w:r>
+      <w:r>
+        <w:t xml:space="preserve"> is extremely popular, </w:t>
+      </w:r>
+      <w:r>
+        <w:t>with</w:t>
+      </w:r>
+      <w:r>
+        <w:t xml:space="preserve"> many successful commercial and indie products us</w:t>
+      </w:r>
+      <w:r>
+        <w:t>ing</w:t>
+      </w:r>
+      <w:r>
+        <w:t xml:space="preserve"> it, like Assassin’s Creed and Temple Run. Unity also has nice features such as being a cross-platform software and allowing export to multiple platforms. With the popularity of Unity, there will be large amount of resources online that can help us through development, debugging and testing.</w:t>
+      </w:r>
+    </w:p>
+    <w:p>
+      <w:pPr>
+        <w:pStyle w:val="PlainText1"/>
+      </w:pPr>
+      <w:bookmarkStart w:id="0" w:name="_GoBack"/>
+      <w:r>
+        <w:t>Using</w:t>
+      </w:r>
+      <w:r>
+        <w:t xml:space="preserve"> Unity, </w:t>
+      </w:r>
+      <w:r>
+        <w:t>we will create game environment using generative methods, implement the strategies and eventually conduct evaluations.</w:t>
+      </w:r>
+      <w:r>
+        <w:t xml:space="preserve"> Also, in order to draw convincing conclusions, we would like to have more realistic environments with obstacles and terrains. To answer our question on whether environment plays an important role in performance of strategies, we want to have different scales of environments: small, medium and large.</w:t>
+      </w:r>
+    </w:p>
+    <w:bookmarkEnd w:id="0"/>
     <w:p>
       <w:pPr>
         <w:pStyle w:val="Subsection"/>
@@ -1531,7 +1568,7 @@
     </w:p>
     <w:p>
       <w:pPr>
-        <w:pStyle w:val="plaintext"/>
+        <w:pStyle w:val="PlainText1"/>
         <w:numPr>
           <w:ilvl w:val="0"/>
           <w:numId w:val="1"/>
@@ -1543,7 +1580,7 @@
     </w:p>
     <w:p>
       <w:pPr>
-        <w:pStyle w:val="plaintext"/>
+        <w:pStyle w:val="PlainText1"/>
         <w:numPr>
           <w:ilvl w:val="0"/>
           <w:numId w:val="1"/>
@@ -1555,7 +1592,7 @@
     </w:p>
     <w:p>
       <w:pPr>
-        <w:pStyle w:val="plaintext"/>
+        <w:pStyle w:val="PlainText1"/>
         <w:numPr>
           <w:ilvl w:val="0"/>
           <w:numId w:val="1"/>
@@ -1567,7 +1604,7 @@
     </w:p>
     <w:p>
       <w:pPr>
-        <w:pStyle w:val="plaintext"/>
+        <w:pStyle w:val="PlainText1"/>
         <w:numPr>
           <w:ilvl w:val="0"/>
           <w:numId w:val="1"/>
@@ -1587,7 +1624,7 @@
     </w:p>
     <w:p>
       <w:pPr>
-        <w:pStyle w:val="plaintext"/>
+        <w:pStyle w:val="PlainText1"/>
         <w:ind w:firstLine="0"/>
       </w:pPr>
       <w:r>
@@ -1665,6 +1702,7 @@
         <w:t xml:space="preserve">e </w:t>
       </w:r>
       <w:r>
+        <w:lastRenderedPageBreak/>
         <w:t>the energy efficiency. First,</w:t>
       </w:r>
       <w:r>
@@ -1695,13 +1733,7 @@
         <w:rPr>
           <w:i/>
         </w:rPr>
-        <w:t xml:space="preserve">Energy efficiency = </w:t>
-      </w:r>
-      <w:r>
-        <w:rPr>
-          <w:i/>
-        </w:rPr>
-        <w:t>amount of food</w:t>
+        <w:t>Energy efficiency = amount of food</w:t>
       </w:r>
       <w:r>
         <w:rPr>
@@ -1939,21 +1971,15 @@
     </w:p>
     <w:p>
       <w:pPr>
-        <w:pStyle w:val="plaintext"/>
+        <w:pStyle w:val="PlainText1"/>
         <w:ind w:firstLine="0"/>
         <w:rPr>
-          <w:rFonts w:eastAsiaTheme="minorEastAsia" w:hint="eastAsia"/>
+          <w:rFonts w:eastAsiaTheme="minorEastAsia"/>
           <w:lang w:eastAsia="zh-CN"/>
         </w:rPr>
       </w:pPr>
       <w:r>
-        <w:t>In a</w:t>
-      </w:r>
-      <w:r>
-        <w:t>n</w:t>
-      </w:r>
-      <w:r>
-        <w:t xml:space="preserve"> unlimited mode, agents </w:t>
+        <w:t xml:space="preserve">In an unlimited mode, agents </w:t>
       </w:r>
       <w:r>
         <w:t>would collect all the food in the world back. In this situation, the performance should be evaluated by a weighted s</w:t>
@@ -1962,12 +1988,7 @@
         <w:t>u</w:t>
       </w:r>
       <w:r>
-        <w:t xml:space="preserve">m of energy cost and time cost. The more the </w:t>
-      </w:r>
-      <w:bookmarkStart w:id="0" w:name="_GoBack"/>
-      <w:bookmarkEnd w:id="0"/>
-      <w:r>
-        <w:t>cost is, the less efficient the method is.  This could be</w:t>
+        <w:t>m of energy cost and time cost. The more the cost is, the less efficient the method is.  This could be</w:t>
       </w:r>
       <w:r>
         <w:t xml:space="preserve"> defined as</w:t>
@@ -1998,19 +2019,33 @@
         <w:rPr>
           <w:i/>
         </w:rPr>
-        <w:t xml:space="preserve">fficiency = </w:t>
-      </w:r>
+        <w:t xml:space="preserve">fficiency </w:t>
+      </w:r>
+      <w:proofErr w:type="gramStart"/>
       <w:r>
         <w:rPr>
           <w:i/>
         </w:rPr>
+        <w:t xml:space="preserve">= </w:t>
+      </w:r>
+      <w:r>
+        <w:rPr>
+          <w:i/>
+        </w:rPr>
+        <w:t xml:space="preserve"> k</w:t>
+      </w:r>
+      <w:proofErr w:type="gramEnd"/>
+      <w:r>
+        <w:rPr>
+          <w:i/>
+        </w:rPr>
         <w:t xml:space="preserve"> </w:t>
       </w:r>
       <w:r>
         <w:rPr>
           <w:i/>
         </w:rPr>
-        <w:t>k</w:t>
+        <w:t>/</w:t>
       </w:r>
       <w:r>
         <w:rPr>
@@ -2022,7 +2057,7 @@
         <w:rPr>
           <w:i/>
         </w:rPr>
-        <w:t>/</w:t>
+        <w:t>(m*time</w:t>
       </w:r>
       <w:r>
         <w:rPr>
@@ -2034,7 +2069,7 @@
         <w:rPr>
           <w:i/>
         </w:rPr>
-        <w:t>(m*time</w:t>
+        <w:t>+</w:t>
       </w:r>
       <w:r>
         <w:rPr>
@@ -2046,7 +2081,7 @@
         <w:rPr>
           <w:i/>
         </w:rPr>
-        <w:t>+</w:t>
+        <w:t>n*energy)</w:t>
       </w:r>
       <w:r>
         <w:rPr>
@@ -2054,18 +2089,6 @@
         </w:rPr>
         <w:t xml:space="preserve"> </w:t>
       </w:r>
-      <w:r>
-        <w:rPr>
-          <w:i/>
-        </w:rPr>
-        <w:t>n*energy)</w:t>
-      </w:r>
-      <w:r>
-        <w:rPr>
-          <w:i/>
-        </w:rPr>
-        <w:t xml:space="preserve"> </w:t>
-      </w:r>
     </w:p>
     <w:p>
       <w:pPr>
@@ -2077,7 +2100,7 @@
     </w:p>
     <w:p>
       <w:pPr>
-        <w:pStyle w:val="plaintext"/>
+        <w:pStyle w:val="PlainText1"/>
         <w:ind w:firstLine="0"/>
       </w:pPr>
       <w:r>
@@ -2092,7 +2115,7 @@
     </w:p>
     <w:p>
       <w:pPr>
-        <w:pStyle w:val="plaintext"/>
+        <w:pStyle w:val="PlainText1"/>
       </w:pPr>
       <w:r>
         <w:t>We will use level one (no communication) as the baseline of evaluation and look at other levels’ behavior.</w:t>
@@ -2108,7 +2131,7 @@
     </w:p>
     <w:p>
       <w:pPr>
-        <w:pStyle w:val="plaintext"/>
+        <w:pStyle w:val="PlainText1"/>
         <w:ind w:firstLine="0"/>
       </w:pPr>
       <w:r>
@@ -2180,7 +2203,7 @@
     </w:p>
     <w:p>
       <w:pPr>
-        <w:pStyle w:val="plaintext"/>
+        <w:pStyle w:val="PlainText1"/>
         <w:ind w:firstLine="0"/>
       </w:pPr>
       <w:r>
@@ -2246,7 +2269,7 @@
     </w:p>
     <w:p>
       <w:pPr>
-        <w:pStyle w:val="plaintext"/>
+        <w:pStyle w:val="PlainText1"/>
       </w:pPr>
       <w:r>
         <w:t xml:space="preserve">Compared with the informal proposal, we </w:t>
@@ -2255,13 +2278,7 @@
         <w:t xml:space="preserve">switched to focusing on </w:t>
       </w:r>
       <w:r>
-        <w:t>comparing</w:t>
-      </w:r>
-      <w:r>
-        <w:t xml:space="preserve"> different</w:t>
-      </w:r>
-      <w:r>
-        <w:t xml:space="preserve"> levels of communication in multi-agent system.</w:t>
+        <w:t>comparing different levels of communication in multi-agent system.</w:t>
       </w:r>
       <w:r>
         <w:t xml:space="preserve"> One important reason is that it is hard to conclude that whether decentralized system or centralized has better performance. With different method and different strategies, both would behave </w:t>
@@ -2279,7 +2296,13 @@
         <w:t>allows</w:t>
       </w:r>
       <w:r>
-        <w:t xml:space="preserve"> us into deep study of the filed.</w:t>
+        <w:t xml:space="preserve"> us into deep study of the </w:t>
+      </w:r>
+      <w:r>
+        <w:t>field</w:t>
+      </w:r>
+      <w:r>
+        <w:t>.</w:t>
       </w:r>
     </w:p>
     <w:p>
@@ -2299,8 +2322,21 @@
       <w:r>
         <w:t xml:space="preserve">[1] </w:t>
       </w:r>
-      <w:r>
-        <w:t>Panait, Liviu, and Sean Luke. "Cooperative multi-agent learning: The state of the art." Autonomous agents and multi-agen</w:t>
+      <w:proofErr w:type="spellStart"/>
+      <w:r>
+        <w:t>Panait</w:t>
+      </w:r>
+      <w:proofErr w:type="spellEnd"/>
+      <w:r>
+        <w:t xml:space="preserve">, </w:t>
+      </w:r>
+      <w:proofErr w:type="spellStart"/>
+      <w:r>
+        <w:t>Liviu</w:t>
+      </w:r>
+      <w:proofErr w:type="spellEnd"/>
+      <w:r>
+        <w:t>, and Sean Luke. "Cooperative multi-agent learning: The state of the art." Autonomous agents and multi-agen</w:t>
       </w:r>
       <w:r>
         <w:t>t systems 11.3 (2005): 387-434.</w:t>
@@ -2313,28 +2349,49 @@
       <w:r>
         <w:t xml:space="preserve">[2] </w:t>
       </w:r>
-      <w:r>
-        <w:t>Zedadra, Ouarda, et al. "Multi-Agent Foraging: state-of-the-art and research challenges." Complex Adaptive Systems Modeling 5.1 (2017): 3.]</w:t>
+      <w:proofErr w:type="spellStart"/>
+      <w:r>
+        <w:t>Zedadra</w:t>
+      </w:r>
+      <w:proofErr w:type="spellEnd"/>
+      <w:r>
+        <w:t xml:space="preserve">, </w:t>
+      </w:r>
+      <w:proofErr w:type="spellStart"/>
+      <w:r>
+        <w:t>Ouarda</w:t>
+      </w:r>
+      <w:proofErr w:type="spellEnd"/>
+      <w:r>
+        <w:t xml:space="preserve">, et al. "Multi-Agent Foraging: state-of-the-art and research challenges." Complex Adaptive </w:t>
+      </w:r>
+      <w:r>
+        <w:t>Systems Modeling 5.1 (2017): 3.</w:t>
+      </w:r>
+    </w:p>
+    <w:p>
+      <w:pPr>
+        <w:pStyle w:val="References"/>
+      </w:pPr>
+      <w:r>
+        <w:t xml:space="preserve">[3] Justin Werfel, Kirstin Petersen and Radhika </w:t>
+      </w:r>
+      <w:proofErr w:type="spellStart"/>
+      <w:r>
+        <w:t>Nagpal</w:t>
+      </w:r>
+      <w:proofErr w:type="spellEnd"/>
+      <w:r>
+        <w:t xml:space="preserve">. "Designing Collective Behavior in a Termite-Inspired Robot Construction Team" Science. 14 FEB </w:t>
+      </w:r>
+      <w:r>
+        <w:t>2014:</w:t>
+      </w:r>
+      <w:r>
+        <w:t xml:space="preserve"> 754-758</w:t>
       </w:r>
       <w:r>
         <w:t>.</w:t>
-      </w:r>
-    </w:p>
-    <w:p>
-      <w:pPr>
-        <w:pStyle w:val="References"/>
-      </w:pPr>
-      <w:r>
-        <w:t>[3</w:t>
-      </w:r>
-      <w:r>
-        <w:t xml:space="preserve">] Justin Werfel, Kirstin Petersen and Radhika Nagpal. "Designing Collective Behavior in a Termite-Inspired Robot Construction Team" Science. 14 FEB </w:t>
-      </w:r>
-      <w:r>
-        <w:t>2014:</w:t>
-      </w:r>
-      <w:r>
-        <w:t xml:space="preserve"> 754-758</w:t>
       </w:r>
     </w:p>
     <w:p>
@@ -2353,7 +2410,7 @@
 </file>
 
 <file path=word/endnotes.xml><?xml version="1.0" encoding="utf-8"?>
-<w:endnotes xmlns:wpc="http://schemas.microsoft.com/office/word/2010/wordprocessingCanvas" xmlns:cx="http://schemas.microsoft.com/office/drawing/2014/chartex" xmlns:cx1="http://schemas.microsoft.com/office/drawing/2015/9/8/chartex" xmlns:cx2="http://schemas.microsoft.com/office/drawing/2015/10/21/chartex" xmlns:cx3="http://schemas.microsoft.com/office/drawing/2016/5/9/chartex" xmlns:cx4="http://schemas.microsoft.com/office/drawing/2016/5/10/chartex" xmlns:cx5="http://schemas.microsoft.com/office/drawing/2016/5/11/chartex" xmlns:mc="http://schemas.openxmlformats.org/markup-compatibility/2006" xmlns:o="urn:schemas-microsoft-com:office:office" xmlns:r="http://schemas.openxmlformats.org/officeDocument/2006/relationships" xmlns:m="http://schemas.openxmlformats.org/officeDocument/2006/math" xmlns:v="urn:schemas-microsoft-com:vml" xmlns:wp14="http://schemas.microsoft.com/office/word/2010/wordprocessingDrawing" xmlns:wp="http://schemas.openxmlformats.org/drawingml/2006/wordprocessingDrawing" xmlns:w10="urn:schemas-microsoft-com:office:word" xmlns:w="http://schemas.openxmlformats.org/wordprocessingml/2006/main" xmlns:w14="http://schemas.microsoft.com/office/word/2010/wordml" xmlns:w15="http://schemas.microsoft.com/office/word/2012/wordml" xmlns:w16se="http://schemas.microsoft.com/office/word/2015/wordml/symex" xmlns:wpg="http://schemas.microsoft.com/office/word/2010/wordprocessingGroup" xmlns:wpi="http://schemas.microsoft.com/office/word/2010/wordprocessingInk" xmlns:wne="http://schemas.microsoft.com/office/word/2006/wordml" xmlns:wps="http://schemas.microsoft.com/office/word/2010/wordprocessingShape" mc:Ignorable="w14 w15 w16se wp14">
+<w:endnotes xmlns:wpc="http://schemas.microsoft.com/office/word/2010/wordprocessingCanvas" xmlns:mo="http://schemas.microsoft.com/office/mac/office/2008/main" xmlns:mc="http://schemas.openxmlformats.org/markup-compatibility/2006" xmlns:mv="urn:schemas-microsoft-com:mac:vml" xmlns:o="urn:schemas-microsoft-com:office:office" xmlns:r="http://schemas.openxmlformats.org/officeDocument/2006/relationships" xmlns:m="http://schemas.openxmlformats.org/officeDocument/2006/math" xmlns:v="urn:schemas-microsoft-com:vml" xmlns:wp14="http://schemas.microsoft.com/office/word/2010/wordprocessingDrawing" xmlns:wp="http://schemas.openxmlformats.org/drawingml/2006/wordprocessingDrawing" xmlns:w10="urn:schemas-microsoft-com:office:word" xmlns:w="http://schemas.openxmlformats.org/wordprocessingml/2006/main" xmlns:w14="http://schemas.microsoft.com/office/word/2010/wordml" xmlns:w15="http://schemas.microsoft.com/office/word/2012/wordml" xmlns:wpg="http://schemas.microsoft.com/office/word/2010/wordprocessingGroup" xmlns:wpi="http://schemas.microsoft.com/office/word/2010/wordprocessingInk" xmlns:wne="http://schemas.microsoft.com/office/word/2006/wordml" xmlns:wps="http://schemas.microsoft.com/office/word/2010/wordprocessingShape" mc:Ignorable="w14 w15 wp14">
   <w:endnote w:type="separator" w:id="-1">
     <w:p>
       <w:r>
@@ -2372,7 +2429,7 @@
 </file>
 
 <file path=word/footnotes.xml><?xml version="1.0" encoding="utf-8"?>
-<w:footnotes xmlns:wpc="http://schemas.microsoft.com/office/word/2010/wordprocessingCanvas" xmlns:cx="http://schemas.microsoft.com/office/drawing/2014/chartex" xmlns:cx1="http://schemas.microsoft.com/office/drawing/2015/9/8/chartex" xmlns:cx2="http://schemas.microsoft.com/office/drawing/2015/10/21/chartex" xmlns:cx3="http://schemas.microsoft.com/office/drawing/2016/5/9/chartex" xmlns:cx4="http://schemas.microsoft.com/office/drawing/2016/5/10/chartex" xmlns:cx5="http://schemas.microsoft.com/office/drawing/2016/5/11/chartex" xmlns:mc="http://schemas.openxmlformats.org/markup-compatibility/2006" xmlns:o="urn:schemas-microsoft-com:office:office" xmlns:r="http://schemas.openxmlformats.org/officeDocument/2006/relationships" xmlns:m="http://schemas.openxmlformats.org/officeDocument/2006/math" xmlns:v="urn:schemas-microsoft-com:vml" xmlns:wp14="http://schemas.microsoft.com/office/word/2010/wordprocessingDrawing" xmlns:wp="http://schemas.openxmlformats.org/drawingml/2006/wordprocessingDrawing" xmlns:w10="urn:schemas-microsoft-com:office:word" xmlns:w="http://schemas.openxmlformats.org/wordprocessingml/2006/main" xmlns:w14="http://schemas.microsoft.com/office/word/2010/wordml" xmlns:w15="http://schemas.microsoft.com/office/word/2012/wordml" xmlns:w16se="http://schemas.microsoft.com/office/word/2015/wordml/symex" xmlns:wpg="http://schemas.microsoft.com/office/word/2010/wordprocessingGroup" xmlns:wpi="http://schemas.microsoft.com/office/word/2010/wordprocessingInk" xmlns:wne="http://schemas.microsoft.com/office/word/2006/wordml" xmlns:wps="http://schemas.microsoft.com/office/word/2010/wordprocessingShape" mc:Ignorable="w14 w15 w16se wp14">
+<w:footnotes xmlns:wpc="http://schemas.microsoft.com/office/word/2010/wordprocessingCanvas" xmlns:mo="http://schemas.microsoft.com/office/mac/office/2008/main" xmlns:mc="http://schemas.openxmlformats.org/markup-compatibility/2006" xmlns:mv="urn:schemas-microsoft-com:mac:vml" xmlns:o="urn:schemas-microsoft-com:office:office" xmlns:r="http://schemas.openxmlformats.org/officeDocument/2006/relationships" xmlns:m="http://schemas.openxmlformats.org/officeDocument/2006/math" xmlns:v="urn:schemas-microsoft-com:vml" xmlns:wp14="http://schemas.microsoft.com/office/word/2010/wordprocessingDrawing" xmlns:wp="http://schemas.openxmlformats.org/drawingml/2006/wordprocessingDrawing" xmlns:w10="urn:schemas-microsoft-com:office:word" xmlns:w="http://schemas.openxmlformats.org/wordprocessingml/2006/main" xmlns:w14="http://schemas.microsoft.com/office/word/2010/wordml" xmlns:w15="http://schemas.microsoft.com/office/word/2012/wordml" xmlns:wpg="http://schemas.microsoft.com/office/word/2010/wordprocessingGroup" xmlns:wpi="http://schemas.microsoft.com/office/word/2010/wordprocessingInk" xmlns:wne="http://schemas.microsoft.com/office/word/2006/wordml" xmlns:wps="http://schemas.microsoft.com/office/word/2010/wordprocessingShape" mc:Ignorable="w14 w15 wp14">
   <w:footnote w:type="separator" w:id="-1">
     <w:p>
       <w:r>
@@ -2391,8 +2448,8 @@
 </file>
 
 <file path=word/numbering.xml><?xml version="1.0" encoding="utf-8"?>
-<w:numbering xmlns:wpc="http://schemas.microsoft.com/office/word/2010/wordprocessingCanvas" xmlns:cx="http://schemas.microsoft.com/office/drawing/2014/chartex" xmlns:cx1="http://schemas.microsoft.com/office/drawing/2015/9/8/chartex" xmlns:cx2="http://schemas.microsoft.com/office/drawing/2015/10/21/chartex" xmlns:cx3="http://schemas.microsoft.com/office/drawing/2016/5/9/chartex" xmlns:cx4="http://schemas.microsoft.com/office/drawing/2016/5/10/chartex" xmlns:cx5="http://schemas.microsoft.com/office/drawing/2016/5/11/chartex" xmlns:mc="http://schemas.openxmlformats.org/markup-compatibility/2006" xmlns:o="urn:schemas-microsoft-com:office:office" xmlns:r="http://schemas.openxmlformats.org/officeDocument/2006/relationships" xmlns:m="http://schemas.openxmlformats.org/officeDocument/2006/math" xmlns:v="urn:schemas-microsoft-com:vml" xmlns:wp14="http://schemas.microsoft.com/office/word/2010/wordprocessingDrawing" xmlns:wp="http://schemas.openxmlformats.org/drawingml/2006/wordprocessingDrawing" xmlns:w10="urn:schemas-microsoft-com:office:word" xmlns:w="http://schemas.openxmlformats.org/wordprocessingml/2006/main" xmlns:w14="http://schemas.microsoft.com/office/word/2010/wordml" xmlns:w15="http://schemas.microsoft.com/office/word/2012/wordml" xmlns:w16se="http://schemas.microsoft.com/office/word/2015/wordml/symex" xmlns:wpg="http://schemas.microsoft.com/office/word/2010/wordprocessingGroup" xmlns:wpi="http://schemas.microsoft.com/office/word/2010/wordprocessingInk" xmlns:wne="http://schemas.microsoft.com/office/word/2006/wordml" xmlns:wps="http://schemas.microsoft.com/office/word/2010/wordprocessingShape" mc:Ignorable="w14 w15 w16se wp14">
-  <w:abstractNum w:abstractNumId="0" w15:restartNumberingAfterBreak="0">
+<w:numbering xmlns:wpc="http://schemas.microsoft.com/office/word/2010/wordprocessingCanvas" xmlns:mo="http://schemas.microsoft.com/office/mac/office/2008/main" xmlns:mc="http://schemas.openxmlformats.org/markup-compatibility/2006" xmlns:mv="urn:schemas-microsoft-com:mac:vml" xmlns:o="urn:schemas-microsoft-com:office:office" xmlns:r="http://schemas.openxmlformats.org/officeDocument/2006/relationships" xmlns:m="http://schemas.openxmlformats.org/officeDocument/2006/math" xmlns:v="urn:schemas-microsoft-com:vml" xmlns:wp14="http://schemas.microsoft.com/office/word/2010/wordprocessingDrawing" xmlns:wp="http://schemas.openxmlformats.org/drawingml/2006/wordprocessingDrawing" xmlns:w10="urn:schemas-microsoft-com:office:word" xmlns:w="http://schemas.openxmlformats.org/wordprocessingml/2006/main" xmlns:w14="http://schemas.microsoft.com/office/word/2010/wordml" xmlns:w15="http://schemas.microsoft.com/office/word/2012/wordml" xmlns:wpg="http://schemas.microsoft.com/office/word/2010/wordprocessingGroup" xmlns:wpi="http://schemas.microsoft.com/office/word/2010/wordprocessingInk" xmlns:wne="http://schemas.microsoft.com/office/word/2006/wordml" xmlns:wps="http://schemas.microsoft.com/office/word/2010/wordprocessingShape" mc:Ignorable="w14 w15 wp14">
+  <w:abstractNum w:abstractNumId="0">
     <w:nsid w:val="12F74FAE"/>
     <w:multiLevelType w:val="hybridMultilevel"/>
     <w:tmpl w:val="09F8AC62"/>
@@ -2488,7 +2545,7 @@
 </file>
 
 <file path=word/styles.xml><?xml version="1.0" encoding="utf-8"?>
-<w:styles xmlns:mc="http://schemas.openxmlformats.org/markup-compatibility/2006" xmlns:r="http://schemas.openxmlformats.org/officeDocument/2006/relationships" xmlns:w="http://schemas.openxmlformats.org/wordprocessingml/2006/main" xmlns:w14="http://schemas.microsoft.com/office/word/2010/wordml" xmlns:w15="http://schemas.microsoft.com/office/word/2012/wordml" xmlns:w16se="http://schemas.microsoft.com/office/word/2015/wordml/symex" mc:Ignorable="w14 w15 w16se">
+<w:styles xmlns:mc="http://schemas.openxmlformats.org/markup-compatibility/2006" xmlns:r="http://schemas.openxmlformats.org/officeDocument/2006/relationships" xmlns:w="http://schemas.openxmlformats.org/wordprocessingml/2006/main" xmlns:w14="http://schemas.microsoft.com/office/word/2010/wordml" xmlns:w15="http://schemas.microsoft.com/office/word/2012/wordml" mc:Ignorable="w14 w15">
   <w:docDefaults>
     <w:rPrDefault>
       <w:rPr>
@@ -2498,7 +2555,7 @@
     </w:rPrDefault>
     <w:pPrDefault/>
   </w:docDefaults>
-  <w:latentStyles w:defLockedState="0" w:defUIPriority="99" w:defSemiHidden="0" w:defUnhideWhenUsed="0" w:defQFormat="0" w:count="374">
+  <w:latentStyles w:defLockedState="0" w:defUIPriority="99" w:defSemiHidden="0" w:defUnhideWhenUsed="0" w:defQFormat="0" w:count="382">
     <w:lsdException w:name="Normal" w:uiPriority="0" w:qFormat="1"/>
     <w:lsdException w:name="heading 1" w:uiPriority="9" w:qFormat="1"/>
     <w:lsdException w:name="heading 2" w:semiHidden="1" w:uiPriority="9" w:unhideWhenUsed="1" w:qFormat="1"/>
@@ -2773,8 +2830,8 @@
     <w:lsdException w:name="Plain Table 5" w:uiPriority="31" w:qFormat="1"/>
     <w:lsdException w:name="Grid Table Light" w:uiPriority="32" w:qFormat="1"/>
     <w:lsdException w:name="Grid Table 1 Light" w:uiPriority="33" w:qFormat="1"/>
-    <w:lsdException w:name="Grid Table 2" w:semiHidden="1" w:uiPriority="37" w:unhideWhenUsed="1"/>
-    <w:lsdException w:name="Grid Table 3" w:semiHidden="1" w:uiPriority="39" w:unhideWhenUsed="1" w:qFormat="1"/>
+    <w:lsdException w:name="Grid Table 2" w:uiPriority="37"/>
+    <w:lsdException w:name="Grid Table 3" w:uiPriority="39" w:qFormat="1"/>
     <w:lsdException w:name="Grid Table 4" w:uiPriority="49"/>
     <w:lsdException w:name="Grid Table 5 Dark" w:uiPriority="50"/>
     <w:lsdException w:name="Grid Table 6 Colorful" w:uiPriority="51"/>
@@ -2872,7 +2929,6 @@
     <w:lsdException w:name="List Table 7 Colorful Accent 6" w:uiPriority="52"/>
     <w:lsdException w:name="Mention" w:semiHidden="1" w:unhideWhenUsed="1"/>
     <w:lsdException w:name="Smart Hyperlink" w:semiHidden="1" w:unhideWhenUsed="1"/>
-    <w:lsdException w:name="Hashtag" w:semiHidden="1" w:unhideWhenUsed="1"/>
   </w:latentStyles>
   <w:style w:type="paragraph" w:default="1" w:styleId="Normal">
     <w:name w:val="Normal"/>
@@ -3112,8 +3168,8 @@
       <w:sz w:val="20"/>
     </w:rPr>
   </w:style>
-  <w:style w:type="paragraph" w:styleId="ColorfulList-Accent1">
-    <w:name w:val="Colorful List Accent 1"/>
+  <w:style w:type="paragraph" w:customStyle="1" w:styleId="ColorfulList-Accent11">
+    <w:name w:val="Colorful List - Accent 11"/>
     <w:basedOn w:val="Normal"/>
     <w:uiPriority w:val="34"/>
     <w:qFormat/>
@@ -3171,8 +3227,8 @@
     <w:qFormat/>
     <w:rsid w:val="00FE7F10"/>
   </w:style>
-  <w:style w:type="paragraph" w:customStyle="1" w:styleId="plaintext">
-    <w:name w:val="plain text"/>
+  <w:style w:type="paragraph" w:customStyle="1" w:styleId="PlainText1">
+    <w:name w:val="Plain Text1"/>
     <w:basedOn w:val="Text"/>
     <w:link w:val="plaintextChar"/>
     <w:qFormat/>
@@ -3225,7 +3281,7 @@
   <w:style w:type="character" w:customStyle="1" w:styleId="plaintextChar">
     <w:name w:val="plain text Char"/>
     <w:basedOn w:val="TextChar"/>
-    <w:link w:val="plaintext"/>
+    <w:link w:val="PlainText1"/>
     <w:rsid w:val="00AB287F"/>
     <w:rPr>
       <w:rFonts w:ascii="Times New Roman" w:eastAsia="Times New Roman" w:hAnsi="Times New Roman"/>
@@ -3249,6 +3305,7 @@
     <w:uiPriority w:val="59"/>
     <w:rsid w:val="003B7344"/>
     <w:tblPr>
+      <w:tblInd w:w="0" w:type="dxa"/>
       <w:tblBorders>
         <w:top w:val="single" w:sz="4" w:space="0" w:color="auto"/>
         <w:left w:val="single" w:sz="4" w:space="0" w:color="auto"/>
@@ -3257,6 +3314,12 @@
         <w:insideH w:val="single" w:sz="4" w:space="0" w:color="auto"/>
         <w:insideV w:val="single" w:sz="4" w:space="0" w:color="auto"/>
       </w:tblBorders>
+      <w:tblCellMar>
+        <w:top w:w="0" w:type="dxa"/>
+        <w:left w:w="108" w:type="dxa"/>
+        <w:bottom w:w="0" w:type="dxa"/>
+        <w:right w:w="108" w:type="dxa"/>
+      </w:tblCellMar>
     </w:tblPr>
   </w:style>
   <w:style w:type="paragraph" w:styleId="Caption">
@@ -3581,7 +3644,7 @@
 </file>
 
 <file path=customXml/itemProps1.xml><?xml version="1.0" encoding="utf-8"?>
-<ds:datastoreItem xmlns:ds="http://schemas.openxmlformats.org/officeDocument/2006/customXml" ds:itemID="{972F1BD4-E54F-4566-B103-D70E349D51B1}">
+<ds:datastoreItem xmlns:ds="http://schemas.openxmlformats.org/officeDocument/2006/customXml" ds:itemID="{B71A7B76-F185-5B4C-B520-C7E4376E72E5}">
   <ds:schemaRefs>
     <ds:schemaRef ds:uri="http://schemas.openxmlformats.org/officeDocument/2006/bibliography"/>
   </ds:schemaRefs>

</xml_diff>